<commit_message>
push thu noi dung
</commit_message>
<xml_diff>
--- a/BaoCao-HuongDanCaiDat/HuongDanCaiDat.docx
+++ b/BaoCao-HuongDanCaiDat/HuongDanCaiDat.docx
@@ -129,16 +129,44 @@
         </w:rPr>
         <w:t>Sử dụng chrome truy cập theo lđịa chỉ : localhost/quanlyphongkham</w:t>
       </w:r>
+      <w:r>
+        <w:rPr>
+          <w:rFonts w:ascii="Times New Roman" w:hAnsi="Times New Roman" w:cs="Times New Roman"/>
+          <w:sz w:val="26"/>
+          <w:szCs w:val="26"/>
+        </w:rPr>
+        <w:t xml:space="preserve"> </w:t>
+      </w:r>
+    </w:p>
+    <w:p>
+      <w:pPr>
+        <w:pStyle w:val="ListParagraph"/>
+        <w:rPr>
+          <w:rFonts w:ascii="Times New Roman" w:hAnsi="Times New Roman" w:cs="Times New Roman"/>
+          <w:sz w:val="26"/>
+          <w:szCs w:val="26"/>
+        </w:rPr>
+      </w:pPr>
+    </w:p>
+    <w:p>
+      <w:pPr>
+        <w:pStyle w:val="ListParagraph"/>
+        <w:rPr>
+          <w:rFonts w:ascii="Times New Roman" w:hAnsi="Times New Roman" w:cs="Times New Roman"/>
+          <w:sz w:val="26"/>
+          <w:szCs w:val="26"/>
+        </w:rPr>
+      </w:pPr>
+      <w:r>
+        <w:rPr>
+          <w:rFonts w:ascii="Times New Roman" w:hAnsi="Times New Roman" w:cs="Times New Roman"/>
+          <w:sz w:val="26"/>
+          <w:szCs w:val="26"/>
+        </w:rPr>
+        <w:t>Lưu ý: Xin hảy bật kết nối internet để đảm bảo các liên kết css js chạy dược.</w:t>
+      </w:r>
       <w:bookmarkStart w:id="0" w:name="_GoBack"/>
       <w:bookmarkEnd w:id="0"/>
-      <w:r>
-        <w:rPr>
-          <w:rFonts w:ascii="Times New Roman" w:hAnsi="Times New Roman" w:cs="Times New Roman"/>
-          <w:sz w:val="26"/>
-          <w:szCs w:val="26"/>
-        </w:rPr>
-        <w:t xml:space="preserve"> </w:t>
-      </w:r>
     </w:p>
     <w:sectPr>
       <w:pgSz w:w="12240" w:h="15840"/>

</xml_diff>